<commit_message>
Design of unit tests has been modified
</commit_message>
<xml_diff>
--- a/Pac-man/docs/DisenoPruebasUnitarias.docx
+++ b/Pac-man/docs/DisenoPruebasUnitarias.docx
@@ -129,7 +129,7 @@
           <w:p>
             <w:proofErr w:type="spellStart"/>
             <w:r>
-              <w:t>agregar</w:t>
+              <w:t>addNode</w:t>
             </w:r>
             <w:r>
               <w:t>Test</w:t>
@@ -205,26 +205,188 @@
               <w:rPr>
                 <w:lang w:val="pt-BR"/>
               </w:rPr>
-              <w:t>25, “Josh”)</w:t>
-            </w:r>
-          </w:p>
-          <w:p>
-            <w:pPr>
-              <w:rPr>
-                <w:lang w:val="pt-BR"/>
-              </w:rPr>
-            </w:pPr>
-            <w:r>
-              <w:rPr>
-                <w:lang w:val="pt-BR"/>
-              </w:rPr>
-              <w:t xml:space="preserve">Nodo </w:t>
-            </w:r>
-            <w:r>
-              <w:rPr>
-                <w:lang w:val="pt-BR"/>
-              </w:rPr>
-              <w:t>n2</w:t>
+              <w:t>1, 1</w:t>
+            </w:r>
+            <w:r>
+              <w:rPr>
+                <w:lang w:val="pt-BR"/>
+              </w:rPr>
+              <w:t>)</w:t>
+            </w:r>
+          </w:p>
+          <w:p>
+            <w:pPr>
+              <w:rPr>
+                <w:lang w:val="pt-BR"/>
+              </w:rPr>
+            </w:pPr>
+            <w:r>
+              <w:rPr>
+                <w:lang w:val="pt-BR"/>
+              </w:rPr>
+              <w:t xml:space="preserve">Nodo </w:t>
+            </w:r>
+            <w:r>
+              <w:rPr>
+                <w:lang w:val="pt-BR"/>
+              </w:rPr>
+              <w:t xml:space="preserve">n2= new </w:t>
+            </w:r>
+            <w:proofErr w:type="gramStart"/>
+            <w:r>
+              <w:rPr>
+                <w:lang w:val="pt-BR"/>
+              </w:rPr>
+              <w:t>Nodo(</w:t>
+            </w:r>
+            <w:proofErr w:type="gramEnd"/>
+            <w:r>
+              <w:rPr>
+                <w:lang w:val="pt-BR"/>
+              </w:rPr>
+              <w:t>2, 2</w:t>
+            </w:r>
+            <w:r>
+              <w:rPr>
+                <w:lang w:val="pt-BR"/>
+              </w:rPr>
+              <w:t>)</w:t>
+            </w:r>
+          </w:p>
+          <w:p>
+            <w:pPr>
+              <w:rPr>
+                <w:lang w:val="pt-BR"/>
+              </w:rPr>
+            </w:pPr>
+            <w:r>
+              <w:rPr>
+                <w:lang w:val="pt-BR"/>
+              </w:rPr>
+              <w:t xml:space="preserve">Nodo </w:t>
+            </w:r>
+            <w:r>
+              <w:rPr>
+                <w:lang w:val="pt-BR"/>
+              </w:rPr>
+              <w:t xml:space="preserve">n3= new </w:t>
+            </w:r>
+            <w:proofErr w:type="gramStart"/>
+            <w:r>
+              <w:rPr>
+                <w:lang w:val="pt-BR"/>
+              </w:rPr>
+              <w:t>Nodo(</w:t>
+            </w:r>
+            <w:proofErr w:type="gramEnd"/>
+            <w:r>
+              <w:rPr>
+                <w:lang w:val="pt-BR"/>
+              </w:rPr>
+              <w:t>3, 3</w:t>
+            </w:r>
+            <w:r>
+              <w:rPr>
+                <w:lang w:val="pt-BR"/>
+              </w:rPr>
+              <w:t>)</w:t>
+            </w:r>
+          </w:p>
+          <w:p>
+            <w:pPr>
+              <w:rPr>
+                <w:lang w:val="pt-BR"/>
+              </w:rPr>
+            </w:pPr>
+            <w:r>
+              <w:rPr>
+                <w:lang w:val="pt-BR"/>
+              </w:rPr>
+              <w:t xml:space="preserve">Nodo </w:t>
+            </w:r>
+            <w:r>
+              <w:rPr>
+                <w:lang w:val="pt-BR"/>
+              </w:rPr>
+              <w:t xml:space="preserve">n4= new </w:t>
+            </w:r>
+            <w:proofErr w:type="gramStart"/>
+            <w:r>
+              <w:rPr>
+                <w:lang w:val="pt-BR"/>
+              </w:rPr>
+              <w:t>Nodo(</w:t>
+            </w:r>
+            <w:proofErr w:type="gramEnd"/>
+            <w:r>
+              <w:rPr>
+                <w:lang w:val="pt-BR"/>
+              </w:rPr>
+              <w:t>4, 4</w:t>
+            </w:r>
+            <w:r>
+              <w:rPr>
+                <w:lang w:val="pt-BR"/>
+              </w:rPr>
+              <w:t>)</w:t>
+            </w:r>
+          </w:p>
+          <w:p>
+            <w:pPr>
+              <w:rPr>
+                <w:lang w:val="pt-BR"/>
+              </w:rPr>
+            </w:pPr>
+            <w:r>
+              <w:rPr>
+                <w:lang w:val="pt-BR"/>
+              </w:rPr>
+              <w:t xml:space="preserve">Nodo </w:t>
+            </w:r>
+            <w:r>
+              <w:rPr>
+                <w:lang w:val="pt-BR"/>
+              </w:rPr>
+              <w:t xml:space="preserve">n5= new </w:t>
+            </w:r>
+            <w:proofErr w:type="gramStart"/>
+            <w:r>
+              <w:rPr>
+                <w:lang w:val="pt-BR"/>
+              </w:rPr>
+              <w:t>Nodo(</w:t>
+            </w:r>
+            <w:proofErr w:type="gramEnd"/>
+            <w:r>
+              <w:rPr>
+                <w:lang w:val="pt-BR"/>
+              </w:rPr>
+              <w:t>5, 5</w:t>
+            </w:r>
+            <w:r>
+              <w:rPr>
+                <w:lang w:val="pt-BR"/>
+              </w:rPr>
+              <w:t>)</w:t>
+            </w:r>
+          </w:p>
+          <w:p>
+            <w:pPr>
+              <w:rPr>
+                <w:lang w:val="pt-BR"/>
+              </w:rPr>
+            </w:pPr>
+            <w:r>
+              <w:rPr>
+                <w:lang w:val="pt-BR"/>
+              </w:rPr>
+              <w:t xml:space="preserve">Nodo </w:t>
+            </w:r>
+            <w:r>
+              <w:rPr>
+                <w:lang w:val="pt-BR"/>
+              </w:rPr>
+              <w:t>n6</w:t>
             </w:r>
             <w:r>
               <w:rPr>
@@ -244,426 +406,157 @@
               <w:rPr>
                 <w:lang w:val="pt-BR"/>
               </w:rPr>
-              <w:t>21</w:t>
-            </w:r>
-            <w:r>
-              <w:rPr>
-                <w:lang w:val="pt-BR"/>
-              </w:rPr>
-              <w:t>, “</w:t>
-            </w:r>
-            <w:r>
-              <w:rPr>
-                <w:lang w:val="pt-BR"/>
-              </w:rPr>
-              <w:t>Nelson</w:t>
-            </w:r>
-            <w:r>
-              <w:rPr>
-                <w:lang w:val="pt-BR"/>
-              </w:rPr>
-              <w:t>”)</w:t>
-            </w:r>
-          </w:p>
-          <w:p>
-            <w:pPr>
-              <w:rPr>
-                <w:lang w:val="pt-BR"/>
-              </w:rPr>
-            </w:pPr>
-            <w:r>
-              <w:rPr>
-                <w:lang w:val="pt-BR"/>
-              </w:rPr>
-              <w:t xml:space="preserve">Nodo </w:t>
-            </w:r>
-            <w:r>
-              <w:rPr>
-                <w:lang w:val="pt-BR"/>
-              </w:rPr>
-              <w:t>n3</w:t>
-            </w:r>
-            <w:r>
-              <w:rPr>
-                <w:lang w:val="pt-BR"/>
-              </w:rPr>
-              <w:t xml:space="preserve">= new </w:t>
-            </w:r>
-            <w:proofErr w:type="gramStart"/>
-            <w:r>
-              <w:rPr>
-                <w:lang w:val="pt-BR"/>
-              </w:rPr>
-              <w:t>Nodo(</w:t>
-            </w:r>
-            <w:proofErr w:type="gramEnd"/>
-            <w:r>
-              <w:rPr>
-                <w:lang w:val="pt-BR"/>
-              </w:rPr>
-              <w:t>32</w:t>
-            </w:r>
-            <w:r>
-              <w:rPr>
-                <w:lang w:val="pt-BR"/>
-              </w:rPr>
-              <w:t>, “</w:t>
-            </w:r>
-            <w:proofErr w:type="spellStart"/>
-            <w:r>
-              <w:rPr>
-                <w:lang w:val="pt-BR"/>
-              </w:rPr>
-              <w:t>Chaux</w:t>
-            </w:r>
-            <w:proofErr w:type="spellEnd"/>
-            <w:r>
-              <w:rPr>
-                <w:lang w:val="pt-BR"/>
-              </w:rPr>
-              <w:t>”)</w:t>
-            </w:r>
-          </w:p>
-          <w:p>
-            <w:pPr>
-              <w:rPr>
-                <w:lang w:val="pt-BR"/>
-              </w:rPr>
-            </w:pPr>
-            <w:r>
-              <w:rPr>
-                <w:lang w:val="pt-BR"/>
-              </w:rPr>
-              <w:t xml:space="preserve">Nodo </w:t>
-            </w:r>
-            <w:r>
-              <w:rPr>
-                <w:lang w:val="pt-BR"/>
-              </w:rPr>
-              <w:t>n4</w:t>
-            </w:r>
-            <w:r>
-              <w:rPr>
-                <w:lang w:val="pt-BR"/>
-              </w:rPr>
-              <w:t xml:space="preserve">= new </w:t>
-            </w:r>
-            <w:proofErr w:type="gramStart"/>
-            <w:r>
-              <w:rPr>
-                <w:lang w:val="pt-BR"/>
-              </w:rPr>
-              <w:t>Nodo(</w:t>
-            </w:r>
-            <w:proofErr w:type="gramEnd"/>
-            <w:r>
-              <w:rPr>
-                <w:lang w:val="pt-BR"/>
-              </w:rPr>
-              <w:t>15</w:t>
-            </w:r>
-            <w:r>
-              <w:rPr>
-                <w:lang w:val="pt-BR"/>
-              </w:rPr>
-              <w:t>, “</w:t>
-            </w:r>
-            <w:r>
-              <w:rPr>
-                <w:lang w:val="pt-BR"/>
-              </w:rPr>
-              <w:t>Charles</w:t>
-            </w:r>
-            <w:r>
-              <w:rPr>
-                <w:lang w:val="pt-BR"/>
-              </w:rPr>
-              <w:t>”)</w:t>
-            </w:r>
-          </w:p>
-          <w:p>
-            <w:pPr>
-              <w:rPr>
-                <w:lang w:val="pt-BR"/>
-              </w:rPr>
-            </w:pPr>
-            <w:r>
-              <w:rPr>
-                <w:lang w:val="pt-BR"/>
-              </w:rPr>
-              <w:t xml:space="preserve">Nodo </w:t>
-            </w:r>
-            <w:r>
-              <w:rPr>
-                <w:lang w:val="pt-BR"/>
-              </w:rPr>
-              <w:t>n5</w:t>
-            </w:r>
-            <w:r>
-              <w:rPr>
-                <w:lang w:val="pt-BR"/>
-              </w:rPr>
-              <w:t xml:space="preserve">= new </w:t>
-            </w:r>
-            <w:proofErr w:type="gramStart"/>
-            <w:r>
-              <w:rPr>
-                <w:lang w:val="pt-BR"/>
-              </w:rPr>
-              <w:t>Nodo(</w:t>
-            </w:r>
-            <w:proofErr w:type="gramEnd"/>
-            <w:r>
-              <w:rPr>
-                <w:lang w:val="pt-BR"/>
-              </w:rPr>
-              <w:t>2</w:t>
-            </w:r>
-            <w:r>
-              <w:rPr>
-                <w:lang w:val="pt-BR"/>
-              </w:rPr>
-              <w:t>, “</w:t>
-            </w:r>
-            <w:r>
-              <w:rPr>
-                <w:lang w:val="pt-BR"/>
-              </w:rPr>
-              <w:t>John</w:t>
-            </w:r>
-            <w:r>
-              <w:rPr>
-                <w:lang w:val="pt-BR"/>
-              </w:rPr>
-              <w:t>”)</w:t>
-            </w:r>
-          </w:p>
-          <w:p>
-            <w:pPr>
-              <w:rPr>
-                <w:lang w:val="pt-BR"/>
-              </w:rPr>
-            </w:pPr>
-            <w:r>
-              <w:rPr>
-                <w:lang w:val="pt-BR"/>
-              </w:rPr>
-              <w:t xml:space="preserve">Nodo </w:t>
-            </w:r>
-            <w:r>
-              <w:rPr>
-                <w:lang w:val="pt-BR"/>
-              </w:rPr>
-              <w:t>n6</w:t>
-            </w:r>
-            <w:r>
-              <w:rPr>
-                <w:lang w:val="pt-BR"/>
-              </w:rPr>
-              <w:t xml:space="preserve">= new </w:t>
-            </w:r>
-            <w:proofErr w:type="gramStart"/>
-            <w:r>
-              <w:rPr>
-                <w:lang w:val="pt-BR"/>
-              </w:rPr>
-              <w:t>Nodo(</w:t>
-            </w:r>
-            <w:proofErr w:type="gramEnd"/>
-            <w:r>
-              <w:rPr>
-                <w:lang w:val="pt-BR"/>
-              </w:rPr>
-              <w:t>3</w:t>
-            </w:r>
-            <w:r>
-              <w:rPr>
-                <w:lang w:val="pt-BR"/>
-              </w:rPr>
-              <w:t>, “</w:t>
-            </w:r>
-            <w:r>
-              <w:rPr>
-                <w:lang w:val="pt-BR"/>
-              </w:rPr>
-              <w:t>Karl</w:t>
-            </w:r>
-            <w:r>
-              <w:rPr>
-                <w:lang w:val="pt-BR"/>
-              </w:rPr>
-              <w:t>”)</w:t>
-            </w:r>
-          </w:p>
-          <w:p>
-            <w:pPr>
-              <w:rPr>
-                <w:lang w:val="pt-BR"/>
-              </w:rPr>
-            </w:pPr>
-            <w:r>
-              <w:rPr>
-                <w:lang w:val="pt-BR"/>
-              </w:rPr>
-              <w:t xml:space="preserve">Nodo </w:t>
-            </w:r>
-            <w:r>
-              <w:rPr>
-                <w:lang w:val="pt-BR"/>
-              </w:rPr>
-              <w:t>n7</w:t>
-            </w:r>
-            <w:r>
-              <w:rPr>
-                <w:lang w:val="pt-BR"/>
-              </w:rPr>
-              <w:t xml:space="preserve">= new </w:t>
-            </w:r>
-            <w:proofErr w:type="gramStart"/>
-            <w:r>
-              <w:rPr>
-                <w:lang w:val="pt-BR"/>
-              </w:rPr>
-              <w:t>Nodo(</w:t>
-            </w:r>
-            <w:proofErr w:type="gramEnd"/>
-            <w:r>
-              <w:rPr>
-                <w:lang w:val="pt-BR"/>
-              </w:rPr>
-              <w:t>4</w:t>
-            </w:r>
-            <w:r>
-              <w:rPr>
-                <w:lang w:val="pt-BR"/>
-              </w:rPr>
-              <w:t>, “</w:t>
-            </w:r>
-            <w:r>
-              <w:rPr>
-                <w:lang w:val="pt-BR"/>
-              </w:rPr>
-              <w:t>Julian</w:t>
-            </w:r>
-            <w:r>
-              <w:rPr>
-                <w:lang w:val="pt-BR"/>
-              </w:rPr>
-              <w:t>”)</w:t>
-            </w:r>
-          </w:p>
-          <w:p>
-            <w:pPr>
-              <w:rPr>
-                <w:lang w:val="pt-BR"/>
-              </w:rPr>
-            </w:pPr>
-            <w:r>
-              <w:rPr>
-                <w:lang w:val="pt-BR"/>
-              </w:rPr>
-              <w:t xml:space="preserve">Nodo </w:t>
-            </w:r>
-            <w:r>
-              <w:rPr>
-                <w:lang w:val="pt-BR"/>
-              </w:rPr>
-              <w:t>n8</w:t>
-            </w:r>
-            <w:r>
-              <w:rPr>
-                <w:lang w:val="pt-BR"/>
-              </w:rPr>
-              <w:t xml:space="preserve">= new </w:t>
-            </w:r>
-            <w:proofErr w:type="gramStart"/>
-            <w:r>
-              <w:rPr>
-                <w:lang w:val="pt-BR"/>
-              </w:rPr>
-              <w:t>Nodo(</w:t>
-            </w:r>
-            <w:proofErr w:type="gramEnd"/>
-            <w:r>
-              <w:rPr>
-                <w:lang w:val="pt-BR"/>
-              </w:rPr>
-              <w:t>9</w:t>
-            </w:r>
-            <w:r>
-              <w:rPr>
-                <w:lang w:val="pt-BR"/>
-              </w:rPr>
-              <w:t>, “</w:t>
-            </w:r>
-            <w:r>
-              <w:rPr>
-                <w:lang w:val="pt-BR"/>
-              </w:rPr>
-              <w:t>Steven</w:t>
-            </w:r>
-            <w:r>
-              <w:rPr>
-                <w:lang w:val="pt-BR"/>
-              </w:rPr>
-              <w:t>”)</w:t>
-            </w:r>
-          </w:p>
-          <w:p>
-            <w:pPr>
-              <w:rPr>
-                <w:lang w:val="pt-BR"/>
-              </w:rPr>
-            </w:pPr>
-            <w:r>
-              <w:rPr>
-                <w:lang w:val="pt-BR"/>
-              </w:rPr>
-              <w:t xml:space="preserve">Nodo </w:t>
-            </w:r>
-            <w:r>
-              <w:rPr>
-                <w:lang w:val="pt-BR"/>
-              </w:rPr>
-              <w:t>n9</w:t>
-            </w:r>
-            <w:r>
-              <w:rPr>
-                <w:lang w:val="pt-BR"/>
-              </w:rPr>
-              <w:t xml:space="preserve">= new </w:t>
-            </w:r>
-            <w:proofErr w:type="gramStart"/>
-            <w:r>
-              <w:rPr>
-                <w:lang w:val="pt-BR"/>
-              </w:rPr>
-              <w:t>Nodo(</w:t>
-            </w:r>
-            <w:proofErr w:type="gramEnd"/>
-            <w:r>
-              <w:rPr>
-                <w:lang w:val="pt-BR"/>
-              </w:rPr>
-              <w:t>1</w:t>
-            </w:r>
-            <w:r>
-              <w:rPr>
-                <w:lang w:val="pt-BR"/>
-              </w:rPr>
-              <w:t>, “</w:t>
-            </w:r>
-            <w:r>
-              <w:rPr>
-                <w:lang w:val="pt-BR"/>
-              </w:rPr>
-              <w:t>Andrew</w:t>
-            </w:r>
-            <w:r>
-              <w:rPr>
-                <w:lang w:val="pt-BR"/>
-              </w:rPr>
-              <w:t>”)</w:t>
+              <w:t>6, 6</w:t>
+            </w:r>
+            <w:r>
+              <w:rPr>
+                <w:lang w:val="pt-BR"/>
+              </w:rPr>
+              <w:t>)</w:t>
+            </w:r>
+          </w:p>
+          <w:p>
+            <w:pPr>
+              <w:rPr>
+                <w:lang w:val="pt-BR"/>
+              </w:rPr>
+            </w:pPr>
+            <w:r>
+              <w:rPr>
+                <w:lang w:val="pt-BR"/>
+              </w:rPr>
+              <w:t xml:space="preserve">Nodo </w:t>
+            </w:r>
+            <w:r>
+              <w:rPr>
+                <w:lang w:val="pt-BR"/>
+              </w:rPr>
+              <w:t xml:space="preserve">n7= new </w:t>
+            </w:r>
+            <w:proofErr w:type="gramStart"/>
+            <w:r>
+              <w:rPr>
+                <w:lang w:val="pt-BR"/>
+              </w:rPr>
+              <w:t>Nodo(</w:t>
+            </w:r>
+            <w:proofErr w:type="gramEnd"/>
+            <w:r>
+              <w:rPr>
+                <w:lang w:val="pt-BR"/>
+              </w:rPr>
+              <w:t>7, 7</w:t>
+            </w:r>
+            <w:r>
+              <w:rPr>
+                <w:lang w:val="pt-BR"/>
+              </w:rPr>
+              <w:t>)</w:t>
+            </w:r>
+          </w:p>
+          <w:p>
+            <w:pPr>
+              <w:rPr>
+                <w:lang w:val="pt-BR"/>
+              </w:rPr>
+            </w:pPr>
+            <w:r>
+              <w:rPr>
+                <w:lang w:val="pt-BR"/>
+              </w:rPr>
+              <w:t xml:space="preserve">Nodo </w:t>
+            </w:r>
+            <w:r>
+              <w:rPr>
+                <w:lang w:val="pt-BR"/>
+              </w:rPr>
+              <w:t xml:space="preserve">n8= new </w:t>
+            </w:r>
+            <w:proofErr w:type="gramStart"/>
+            <w:r>
+              <w:rPr>
+                <w:lang w:val="pt-BR"/>
+              </w:rPr>
+              <w:t>Nodo(</w:t>
+            </w:r>
+            <w:proofErr w:type="gramEnd"/>
+            <w:r>
+              <w:rPr>
+                <w:lang w:val="pt-BR"/>
+              </w:rPr>
+              <w:t>8, 8</w:t>
+            </w:r>
+            <w:r>
+              <w:rPr>
+                <w:lang w:val="pt-BR"/>
+              </w:rPr>
+              <w:t>)</w:t>
+            </w:r>
+          </w:p>
+          <w:p>
+            <w:pPr>
+              <w:rPr>
+                <w:lang w:val="pt-BR"/>
+              </w:rPr>
+            </w:pPr>
+            <w:r>
+              <w:rPr>
+                <w:lang w:val="pt-BR"/>
+              </w:rPr>
+              <w:t xml:space="preserve">Nodo </w:t>
+            </w:r>
+            <w:r>
+              <w:rPr>
+                <w:lang w:val="pt-BR"/>
+              </w:rPr>
+              <w:t xml:space="preserve">n9= new </w:t>
+            </w:r>
+            <w:proofErr w:type="gramStart"/>
+            <w:r>
+              <w:rPr>
+                <w:lang w:val="pt-BR"/>
+              </w:rPr>
+              <w:t>Nodo(</w:t>
+            </w:r>
+            <w:proofErr w:type="gramEnd"/>
+            <w:r>
+              <w:rPr>
+                <w:lang w:val="pt-BR"/>
+              </w:rPr>
+              <w:t>9, 9</w:t>
+            </w:r>
+            <w:r>
+              <w:rPr>
+                <w:lang w:val="pt-BR"/>
+              </w:rPr>
+              <w:t>)</w:t>
+            </w:r>
+          </w:p>
+          <w:p>
+            <w:pPr>
+              <w:rPr>
+                <w:lang w:val="pt-BR"/>
+              </w:rPr>
+            </w:pPr>
+            <w:r>
+              <w:rPr>
+                <w:lang w:val="pt-BR"/>
+              </w:rPr>
+              <w:t xml:space="preserve">Nodo n10 =new </w:t>
+            </w:r>
+            <w:proofErr w:type="gramStart"/>
+            <w:r>
+              <w:rPr>
+                <w:lang w:val="pt-BR"/>
+              </w:rPr>
+              <w:t>Nodo(</w:t>
+            </w:r>
+            <w:proofErr w:type="gramEnd"/>
+            <w:r>
+              <w:rPr>
+                <w:lang w:val="pt-BR"/>
+              </w:rPr>
+              <w:t>10, 10)</w:t>
             </w:r>
           </w:p>
         </w:tc>
@@ -682,7 +575,16 @@
               <w:t>agregar</w:t>
             </w:r>
             <w:r>
-              <w:t xml:space="preserve"> 9 veces, el tamaño de la lista de adyacencia es efectivamente 9.</w:t>
+              <w:t xml:space="preserve"> 10 </w:t>
+            </w:r>
+            <w:r>
+              <w:t xml:space="preserve">veces, el tamaño de la lista </w:t>
+            </w:r>
+            <w:r>
+              <w:t>de adyacencia es efectivamente 10</w:t>
+            </w:r>
+            <w:r>
+              <w:t>.</w:t>
             </w:r>
           </w:p>
         </w:tc>
@@ -705,7 +607,7 @@
           <w:p>
             <w:proofErr w:type="spellStart"/>
             <w:r>
-              <w:t>agregar</w:t>
+              <w:t>addNode</w:t>
             </w:r>
             <w:r>
               <w:t>Test</w:t>
@@ -743,27 +645,27 @@
               <w:rPr>
                 <w:lang w:val="pt-BR"/>
               </w:rPr>
-              <w:t>Nodo n1</w:t>
-            </w:r>
-            <w:r>
-              <w:rPr>
-                <w:lang w:val="pt-BR"/>
-              </w:rPr>
-              <w:t xml:space="preserve">= new </w:t>
-            </w:r>
-            <w:proofErr w:type="gramStart"/>
-            <w:r>
-              <w:rPr>
-                <w:lang w:val="pt-BR"/>
-              </w:rPr>
-              <w:t>Nodo(</w:t>
-            </w:r>
-            <w:proofErr w:type="gramEnd"/>
-            <w:r>
-              <w:rPr>
-                <w:lang w:val="pt-BR"/>
-              </w:rPr>
-              <w:t>25, “Josh”)</w:t>
+              <w:t xml:space="preserve">Nodo n= new </w:t>
+            </w:r>
+            <w:proofErr w:type="gramStart"/>
+            <w:r>
+              <w:rPr>
+                <w:lang w:val="pt-BR"/>
+              </w:rPr>
+              <w:t>Nodo(</w:t>
+            </w:r>
+            <w:proofErr w:type="gramEnd"/>
+            <w:r>
+              <w:rPr>
+                <w:lang w:val="pt-BR"/>
+              </w:rPr>
+              <w:t>25, 25</w:t>
+            </w:r>
+            <w:r>
+              <w:rPr>
+                <w:lang w:val="pt-BR"/>
+              </w:rPr>
+              <w:t>)</w:t>
             </w:r>
           </w:p>
           <w:p>
@@ -783,7 +685,15 @@
               <w:t xml:space="preserve">Verdadero. </w:t>
             </w:r>
             <w:r>
-              <w:t>El tamaño de la lista de adyacencia aumentó</w:t>
+              <w:t xml:space="preserve">El tamaño de la lista de </w:t>
+            </w:r>
+            <w:proofErr w:type="spellStart"/>
+            <w:r>
+              <w:t>keys</w:t>
+            </w:r>
+            <w:proofErr w:type="spellEnd"/>
+            <w:r>
+              <w:t xml:space="preserve"> aumentó</w:t>
             </w:r>
             <w:r>
               <w:t xml:space="preserve"> en una unidad.</w:t>
@@ -809,10 +719,7 @@
           <w:p>
             <w:proofErr w:type="spellStart"/>
             <w:r>
-              <w:t>eliminar</w:t>
-            </w:r>
-            <w:r>
-              <w:t>Test</w:t>
+              <w:t>addEdge</w:t>
             </w:r>
             <w:proofErr w:type="spellEnd"/>
             <w:r>
@@ -1152,10 +1059,7 @@
           </w:tcPr>
           <w:p>
             <w:r>
-              <w:t>Verdadero. Luego de ejecutar el método agregar 9 veces</w:t>
-            </w:r>
-            <w:r>
-              <w:t xml:space="preserve">, </w:t>
+              <w:t xml:space="preserve">Verdadero. Luego de ejecutar el método agregar 9 veces, </w:t>
             </w:r>
             <w:r>
               <w:t xml:space="preserve">se </w:t>
@@ -2169,7 +2073,6 @@
               <w:rPr>
                 <w:lang w:val="pt-BR"/>
               </w:rPr>
-              <w:lastRenderedPageBreak/>
               <w:t xml:space="preserve">Nodo </w:t>
             </w:r>
             <w:r>
@@ -2201,7 +2104,6 @@
           </w:tcPr>
           <w:p>
             <w:r>
-              <w:lastRenderedPageBreak/>
               <w:t>Verdadero. El nodo con el valor “Josh”</w:t>
             </w:r>
             <w:r>
@@ -2226,7 +2128,6 @@
           </w:tcPr>
           <w:p>
             <w:r>
-              <w:lastRenderedPageBreak/>
               <w:t>Grafo</w:t>
             </w:r>
           </w:p>
@@ -2491,10 +2392,7 @@
             </w:r>
             <w:proofErr w:type="spellEnd"/>
             <w:r>
-              <w:t xml:space="preserve"> </w:t>
-            </w:r>
-            <w:r>
-              <w:t>ingresada</w:t>
+              <w:t xml:space="preserve"> ingresada</w:t>
             </w:r>
             <w:r>
               <w:t xml:space="preserve"> como parámetro</w:t>
@@ -2766,13 +2664,7 @@
           </w:tcPr>
           <w:p>
             <w:r>
-              <w:t xml:space="preserve">Verdadero. El camino mínimo entre el nodo raíz </w:t>
-            </w:r>
-            <w:r>
-              <w:t>y el nodo n4</w:t>
-            </w:r>
-            <w:r>
-              <w:t xml:space="preserve"> está dado por una lista igual a la lista ingresada como parámetro, en la que se describe el camino a seguir mediante el orden de los nodos dentro de la estructura.</w:t>
+              <w:t>Verdadero. El camino mínimo entre el nodo raíz y el nodo n4 está dado por una lista igual a la lista ingresada como parámetro, en la que se describe el camino a seguir mediante el orden de los nodos dentro de la estructura.</w:t>
             </w:r>
           </w:p>
         </w:tc>
@@ -3044,19 +2936,7 @@
               <w:rPr>
                 <w:lang w:val="pt-BR"/>
               </w:rPr>
-              <w:t>2, “</w:t>
-            </w:r>
-            <w:r>
-              <w:rPr>
-                <w:lang w:val="pt-BR"/>
-              </w:rPr>
-              <w:t>Michael</w:t>
-            </w:r>
-            <w:r>
-              <w:rPr>
-                <w:lang w:val="pt-BR"/>
-              </w:rPr>
-              <w:t>”)</w:t>
+              <w:t>2, “Michael”)</w:t>
             </w:r>
           </w:p>
           <w:p>
@@ -3099,16 +2979,7 @@
           </w:tcPr>
           <w:p>
             <w:r>
-              <w:t xml:space="preserve">Verdadero. El camino mínimo entre el nodo raíz y el nodo n4 </w:t>
-            </w:r>
-            <w:bookmarkStart w:id="0" w:name="_GoBack"/>
-            <w:bookmarkEnd w:id="0"/>
-            <w:r>
-              <w:t xml:space="preserve">está dado por una lista igual a la lista ingresada como parámetro, en la que se describe el camino a seguir mediante el orden de los nodos </w:t>
-            </w:r>
-            <w:r>
-              <w:lastRenderedPageBreak/>
-              <w:t>dentro de la estructura.</w:t>
+              <w:t>Verdadero. El camino mínimo entre el nodo raíz y el nodo n4 está dado por una lista igual a la lista ingresada como parámetro, en la que se describe el camino a seguir mediante el orden de los nodos dentro de la estructura.</w:t>
             </w:r>
           </w:p>
         </w:tc>
@@ -3900,4 +3771,16 @@
   <a:objectDefaults/>
   <a:extraClrSchemeLst/>
 </a:theme>
+</file>
+
+<file path=customXml/item1.xml><?xml version="1.0" encoding="utf-8"?>
+<b:Sources xmlns:b="http://schemas.openxmlformats.org/officeDocument/2006/bibliography" xmlns="http://schemas.openxmlformats.org/officeDocument/2006/bibliography" SelectedStyle="\APA.XSL" StyleName="APA"/>
+</file>
+
+<file path=customXml/itemProps1.xml><?xml version="1.0" encoding="utf-8"?>
+<ds:datastoreItem xmlns:ds="http://schemas.openxmlformats.org/officeDocument/2006/customXml" ds:itemID="{ECE9677C-4390-4B6A-9D2C-B84B0B1C5702}">
+  <ds:schemaRefs>
+    <ds:schemaRef ds:uri="http://schemas.openxmlformats.org/officeDocument/2006/bibliography"/>
+  </ds:schemaRefs>
+</ds:datastoreItem>
 </file>
</xml_diff>